<commit_message>
Version 2.1 add update and change password and a bit of interface started
</commit_message>
<xml_diff>
--- a/Project Report/Status Report.docx
+++ b/Project Report/Status Report.docx
@@ -45,6 +45,33 @@
           <w:lang w:eastAsia="en-GB"/>
         </w:rPr>
         <w:t>Date 19/02/2015</w:t>
+      </w:r>
+    </w:p>
+    <w:p>
+      <w:pPr>
+        <w:shd w:val="clear" w:color="auto" w:fill="FFFFFF"/>
+        <w:spacing w:after="0" w:line="240" w:lineRule="auto"/>
+        <w:rPr>
+          <w:rFonts w:eastAsia="Times New Roman"/>
+          <w:b w:val="0"/>
+          <w:color w:val="000000"/>
+          <w:sz w:val="20"/>
+          <w:szCs w:val="20"/>
+          <w:shd w:val="clear" w:color="auto" w:fill="FFFFFF"/>
+          <w:lang w:eastAsia="en-GB"/>
+        </w:rPr>
+      </w:pPr>
+      <w:r>
+        <w:rPr>
+          <w:rFonts w:eastAsia="Times New Roman"/>
+          <w:b w:val="0"/>
+          <w:color w:val="000000"/>
+          <w:sz w:val="20"/>
+          <w:szCs w:val="20"/>
+          <w:shd w:val="clear" w:color="auto" w:fill="FFFFFF"/>
+          <w:lang w:eastAsia="en-GB"/>
+        </w:rPr>
+        <w:t>Week 3</w:t>
       </w:r>
     </w:p>
     <w:p>
@@ -359,8 +386,6 @@
         </w:rPr>
         <w:t>Writing some project report</w:t>
       </w:r>
-      <w:bookmarkStart w:id="0" w:name="_GoBack"/>
-      <w:bookmarkEnd w:id="0"/>
     </w:p>
     <w:p>
       <w:pPr>

</xml_diff>